<commit_message>
update: Django test for view
</commit_message>
<xml_diff>
--- a/DJANGO/NOTES/Day11_Testing in Django.docx
+++ b/DJANGO/NOTES/Day11_Testing in Django.docx
@@ -993,7 +993,23 @@
           <w:sz w:val="32"/>
           <w:szCs w:val="32"/>
         </w:rPr>
-        <w:t>So let’s do that right away.</w:t>
+        <w:t>So</w:t>
+      </w:r>
+      <w:r>
+        <w:rPr>
+          <w:rFonts w:ascii="Cambria Math" w:hAnsi="Cambria Math"/>
+          <w:sz w:val="32"/>
+          <w:szCs w:val="32"/>
+        </w:rPr>
+        <w:t>,</w:t>
+      </w:r>
+      <w:r>
+        <w:rPr>
+          <w:rFonts w:ascii="Cambria Math" w:hAnsi="Cambria Math"/>
+          <w:sz w:val="32"/>
+          <w:szCs w:val="32"/>
+        </w:rPr>
+        <w:t xml:space="preserve"> let’s do that right away.</w:t>
       </w:r>
     </w:p>
     <w:p>
@@ -1051,8 +1067,39 @@
           <w:sz w:val="24"/>
           <w:szCs w:val="24"/>
         </w:rPr>
-        <w:t>from django.test import TestCase</w:t>
-      </w:r>
+        <w:t xml:space="preserve">from </w:t>
+      </w:r>
+      <w:proofErr w:type="spellStart"/>
+      <w:r>
+        <w:rPr>
+          <w:rFonts w:ascii="Cambria Math" w:hAnsi="Cambria Math"/>
+          <w:color w:val="2E74B5" w:themeColor="accent5" w:themeShade="BF"/>
+          <w:sz w:val="24"/>
+          <w:szCs w:val="24"/>
+        </w:rPr>
+        <w:t>django.test</w:t>
+      </w:r>
+      <w:proofErr w:type="spellEnd"/>
+      <w:r>
+        <w:rPr>
+          <w:rFonts w:ascii="Cambria Math" w:hAnsi="Cambria Math"/>
+          <w:color w:val="2E74B5" w:themeColor="accent5" w:themeShade="BF"/>
+          <w:sz w:val="24"/>
+          <w:szCs w:val="24"/>
+        </w:rPr>
+        <w:t xml:space="preserve"> import </w:t>
+      </w:r>
+      <w:proofErr w:type="spellStart"/>
+      <w:r>
+        <w:rPr>
+          <w:rFonts w:ascii="Cambria Math" w:hAnsi="Cambria Math"/>
+          <w:color w:val="2E74B5" w:themeColor="accent5" w:themeShade="BF"/>
+          <w:sz w:val="24"/>
+          <w:szCs w:val="24"/>
+        </w:rPr>
+        <w:t>TestCase</w:t>
+      </w:r>
+      <w:proofErr w:type="spellEnd"/>
     </w:p>
     <w:p>
       <w:pPr>
@@ -1071,8 +1118,41 @@
           <w:sz w:val="24"/>
           <w:szCs w:val="24"/>
         </w:rPr>
-        <w:t>from django.utils import timezone</w:t>
-      </w:r>
+        <w:t xml:space="preserve">from </w:t>
+      </w:r>
+      <w:proofErr w:type="spellStart"/>
+      <w:proofErr w:type="gramStart"/>
+      <w:r>
+        <w:rPr>
+          <w:rFonts w:ascii="Cambria Math" w:hAnsi="Cambria Math"/>
+          <w:color w:val="2E74B5" w:themeColor="accent5" w:themeShade="BF"/>
+          <w:sz w:val="24"/>
+          <w:szCs w:val="24"/>
+        </w:rPr>
+        <w:t>django.utils</w:t>
+      </w:r>
+      <w:proofErr w:type="spellEnd"/>
+      <w:proofErr w:type="gramEnd"/>
+      <w:r>
+        <w:rPr>
+          <w:rFonts w:ascii="Cambria Math" w:hAnsi="Cambria Math"/>
+          <w:color w:val="2E74B5" w:themeColor="accent5" w:themeShade="BF"/>
+          <w:sz w:val="24"/>
+          <w:szCs w:val="24"/>
+        </w:rPr>
+        <w:t xml:space="preserve"> import </w:t>
+      </w:r>
+      <w:proofErr w:type="spellStart"/>
+      <w:r>
+        <w:rPr>
+          <w:rFonts w:ascii="Cambria Math" w:hAnsi="Cambria Math"/>
+          <w:color w:val="2E74B5" w:themeColor="accent5" w:themeShade="BF"/>
+          <w:sz w:val="24"/>
+          <w:szCs w:val="24"/>
+        </w:rPr>
+        <w:t>timezone</w:t>
+      </w:r>
+      <w:proofErr w:type="spellEnd"/>
     </w:p>
     <w:p>
       <w:pPr>
@@ -1084,14 +1164,25 @@
           <w:szCs w:val="24"/>
         </w:rPr>
       </w:pPr>
-      <w:r>
-        <w:rPr>
-          <w:rFonts w:ascii="Cambria Math" w:hAnsi="Cambria Math"/>
-          <w:color w:val="2E74B5" w:themeColor="accent5" w:themeShade="BF"/>
-          <w:sz w:val="24"/>
-          <w:szCs w:val="24"/>
-        </w:rPr>
-        <w:t>from .models import Question</w:t>
+      <w:proofErr w:type="gramStart"/>
+      <w:r>
+        <w:rPr>
+          <w:rFonts w:ascii="Cambria Math" w:hAnsi="Cambria Math"/>
+          <w:color w:val="2E74B5" w:themeColor="accent5" w:themeShade="BF"/>
+          <w:sz w:val="24"/>
+          <w:szCs w:val="24"/>
+        </w:rPr>
+        <w:t>from .models</w:t>
+      </w:r>
+      <w:proofErr w:type="gramEnd"/>
+      <w:r>
+        <w:rPr>
+          <w:rFonts w:ascii="Cambria Math" w:hAnsi="Cambria Math"/>
+          <w:color w:val="2E74B5" w:themeColor="accent5" w:themeShade="BF"/>
+          <w:sz w:val="24"/>
+          <w:szCs w:val="24"/>
+        </w:rPr>
+        <w:t xml:space="preserve"> import Question</w:t>
       </w:r>
     </w:p>
     <w:p>
@@ -1122,7 +1213,49 @@
           <w:sz w:val="24"/>
           <w:szCs w:val="24"/>
         </w:rPr>
-        <w:t>class QuestionModelTests(TestCase):</w:t>
+        <w:t xml:space="preserve">class </w:t>
+      </w:r>
+      <w:proofErr w:type="spellStart"/>
+      <w:proofErr w:type="gramStart"/>
+      <w:r>
+        <w:rPr>
+          <w:rFonts w:ascii="Cambria Math" w:hAnsi="Cambria Math"/>
+          <w:color w:val="2E74B5" w:themeColor="accent5" w:themeShade="BF"/>
+          <w:sz w:val="24"/>
+          <w:szCs w:val="24"/>
+        </w:rPr>
+        <w:t>QuestionModelTests</w:t>
+      </w:r>
+      <w:proofErr w:type="spellEnd"/>
+      <w:r>
+        <w:rPr>
+          <w:rFonts w:ascii="Cambria Math" w:hAnsi="Cambria Math"/>
+          <w:color w:val="2E74B5" w:themeColor="accent5" w:themeShade="BF"/>
+          <w:sz w:val="24"/>
+          <w:szCs w:val="24"/>
+        </w:rPr>
+        <w:t>(</w:t>
+      </w:r>
+      <w:proofErr w:type="spellStart"/>
+      <w:proofErr w:type="gramEnd"/>
+      <w:r>
+        <w:rPr>
+          <w:rFonts w:ascii="Cambria Math" w:hAnsi="Cambria Math"/>
+          <w:color w:val="2E74B5" w:themeColor="accent5" w:themeShade="BF"/>
+          <w:sz w:val="24"/>
+          <w:szCs w:val="24"/>
+        </w:rPr>
+        <w:t>TestCase</w:t>
+      </w:r>
+      <w:proofErr w:type="spellEnd"/>
+      <w:r>
+        <w:rPr>
+          <w:rFonts w:ascii="Cambria Math" w:hAnsi="Cambria Math"/>
+          <w:color w:val="2E74B5" w:themeColor="accent5" w:themeShade="BF"/>
+          <w:sz w:val="24"/>
+          <w:szCs w:val="24"/>
+        </w:rPr>
+        <w:t>):</w:t>
       </w:r>
     </w:p>
     <w:p>
@@ -1142,7 +1275,27 @@
           <w:sz w:val="24"/>
           <w:szCs w:val="24"/>
         </w:rPr>
-        <w:t xml:space="preserve">    def test_was_published_recently_with_future_question(self):</w:t>
+        <w:t xml:space="preserve">    def </w:t>
+      </w:r>
+      <w:proofErr w:type="spellStart"/>
+      <w:r>
+        <w:rPr>
+          <w:rFonts w:ascii="Cambria Math" w:hAnsi="Cambria Math"/>
+          <w:color w:val="2E74B5" w:themeColor="accent5" w:themeShade="BF"/>
+          <w:sz w:val="24"/>
+          <w:szCs w:val="24"/>
+        </w:rPr>
+        <w:t>test_was_published_recently_with_future_question</w:t>
+      </w:r>
+      <w:proofErr w:type="spellEnd"/>
+      <w:r>
+        <w:rPr>
+          <w:rFonts w:ascii="Cambria Math" w:hAnsi="Cambria Math"/>
+          <w:color w:val="2E74B5" w:themeColor="accent5" w:themeShade="BF"/>
+          <w:sz w:val="24"/>
+          <w:szCs w:val="24"/>
+        </w:rPr>
+        <w:t>(self):</w:t>
       </w:r>
     </w:p>
     <w:p>
@@ -1182,8 +1335,59 @@
           <w:sz w:val="24"/>
           <w:szCs w:val="24"/>
         </w:rPr>
-        <w:t xml:space="preserve">        was_published_recently() returns False for questions whose pub_date</w:t>
-      </w:r>
+        <w:t xml:space="preserve">        </w:t>
+      </w:r>
+      <w:proofErr w:type="spellStart"/>
+      <w:r>
+        <w:rPr>
+          <w:rFonts w:ascii="Cambria Math" w:hAnsi="Cambria Math"/>
+          <w:color w:val="2E74B5" w:themeColor="accent5" w:themeShade="BF"/>
+          <w:sz w:val="24"/>
+          <w:szCs w:val="24"/>
+        </w:rPr>
+        <w:t>was_published_</w:t>
+      </w:r>
+      <w:proofErr w:type="gramStart"/>
+      <w:r>
+        <w:rPr>
+          <w:rFonts w:ascii="Cambria Math" w:hAnsi="Cambria Math"/>
+          <w:color w:val="2E74B5" w:themeColor="accent5" w:themeShade="BF"/>
+          <w:sz w:val="24"/>
+          <w:szCs w:val="24"/>
+        </w:rPr>
+        <w:t>recently</w:t>
+      </w:r>
+      <w:proofErr w:type="spellEnd"/>
+      <w:r>
+        <w:rPr>
+          <w:rFonts w:ascii="Cambria Math" w:hAnsi="Cambria Math"/>
+          <w:color w:val="2E74B5" w:themeColor="accent5" w:themeShade="BF"/>
+          <w:sz w:val="24"/>
+          <w:szCs w:val="24"/>
+        </w:rPr>
+        <w:t>(</w:t>
+      </w:r>
+      <w:proofErr w:type="gramEnd"/>
+      <w:r>
+        <w:rPr>
+          <w:rFonts w:ascii="Cambria Math" w:hAnsi="Cambria Math"/>
+          <w:color w:val="2E74B5" w:themeColor="accent5" w:themeShade="BF"/>
+          <w:sz w:val="24"/>
+          <w:szCs w:val="24"/>
+        </w:rPr>
+        <w:t xml:space="preserve">) returns False for questions whose </w:t>
+      </w:r>
+      <w:proofErr w:type="spellStart"/>
+      <w:r>
+        <w:rPr>
+          <w:rFonts w:ascii="Cambria Math" w:hAnsi="Cambria Math"/>
+          <w:color w:val="2E74B5" w:themeColor="accent5" w:themeShade="BF"/>
+          <w:sz w:val="24"/>
+          <w:szCs w:val="24"/>
+        </w:rPr>
+        <w:t>pub_date</w:t>
+      </w:r>
+      <w:proofErr w:type="spellEnd"/>
     </w:p>
     <w:p>
       <w:pPr>
@@ -1242,7 +1446,58 @@
           <w:sz w:val="24"/>
           <w:szCs w:val="24"/>
         </w:rPr>
-        <w:t xml:space="preserve">        time = timezone.now() + datetime.timedelta(days=30)</w:t>
+        <w:t xml:space="preserve">        time = </w:t>
+      </w:r>
+      <w:proofErr w:type="spellStart"/>
+      <w:proofErr w:type="gramStart"/>
+      <w:r>
+        <w:rPr>
+          <w:rFonts w:ascii="Cambria Math" w:hAnsi="Cambria Math"/>
+          <w:color w:val="2E74B5" w:themeColor="accent5" w:themeShade="BF"/>
+          <w:sz w:val="24"/>
+          <w:szCs w:val="24"/>
+        </w:rPr>
+        <w:t>timezone.now</w:t>
+      </w:r>
+      <w:proofErr w:type="spellEnd"/>
+      <w:r>
+        <w:rPr>
+          <w:rFonts w:ascii="Cambria Math" w:hAnsi="Cambria Math"/>
+          <w:color w:val="2E74B5" w:themeColor="accent5" w:themeShade="BF"/>
+          <w:sz w:val="24"/>
+          <w:szCs w:val="24"/>
+        </w:rPr>
+        <w:t>(</w:t>
+      </w:r>
+      <w:proofErr w:type="gramEnd"/>
+      <w:r>
+        <w:rPr>
+          <w:rFonts w:ascii="Cambria Math" w:hAnsi="Cambria Math"/>
+          <w:color w:val="2E74B5" w:themeColor="accent5" w:themeShade="BF"/>
+          <w:sz w:val="24"/>
+          <w:szCs w:val="24"/>
+        </w:rPr>
+        <w:t xml:space="preserve">) + </w:t>
+      </w:r>
+      <w:proofErr w:type="spellStart"/>
+      <w:r>
+        <w:rPr>
+          <w:rFonts w:ascii="Cambria Math" w:hAnsi="Cambria Math"/>
+          <w:color w:val="2E74B5" w:themeColor="accent5" w:themeShade="BF"/>
+          <w:sz w:val="24"/>
+          <w:szCs w:val="24"/>
+        </w:rPr>
+        <w:t>datetime.timedelta</w:t>
+      </w:r>
+      <w:proofErr w:type="spellEnd"/>
+      <w:r>
+        <w:rPr>
+          <w:rFonts w:ascii="Cambria Math" w:hAnsi="Cambria Math"/>
+          <w:color w:val="2E74B5" w:themeColor="accent5" w:themeShade="BF"/>
+          <w:sz w:val="24"/>
+          <w:szCs w:val="24"/>
+        </w:rPr>
+        <w:t>(days=30)</w:t>
       </w:r>
     </w:p>
     <w:p>
@@ -1262,7 +1517,47 @@
           <w:sz w:val="24"/>
           <w:szCs w:val="24"/>
         </w:rPr>
-        <w:t xml:space="preserve">        future_question = Question(pub_date=time)</w:t>
+        <w:t xml:space="preserve">        </w:t>
+      </w:r>
+      <w:proofErr w:type="spellStart"/>
+      <w:r>
+        <w:rPr>
+          <w:rFonts w:ascii="Cambria Math" w:hAnsi="Cambria Math"/>
+          <w:color w:val="2E74B5" w:themeColor="accent5" w:themeShade="BF"/>
+          <w:sz w:val="24"/>
+          <w:szCs w:val="24"/>
+        </w:rPr>
+        <w:t>future_question</w:t>
+      </w:r>
+      <w:proofErr w:type="spellEnd"/>
+      <w:r>
+        <w:rPr>
+          <w:rFonts w:ascii="Cambria Math" w:hAnsi="Cambria Math"/>
+          <w:color w:val="2E74B5" w:themeColor="accent5" w:themeShade="BF"/>
+          <w:sz w:val="24"/>
+          <w:szCs w:val="24"/>
+        </w:rPr>
+        <w:t xml:space="preserve"> = Question(</w:t>
+      </w:r>
+      <w:proofErr w:type="spellStart"/>
+      <w:r>
+        <w:rPr>
+          <w:rFonts w:ascii="Cambria Math" w:hAnsi="Cambria Math"/>
+          <w:color w:val="2E74B5" w:themeColor="accent5" w:themeShade="BF"/>
+          <w:sz w:val="24"/>
+          <w:szCs w:val="24"/>
+        </w:rPr>
+        <w:t>pub_date</w:t>
+      </w:r>
+      <w:proofErr w:type="spellEnd"/>
+      <w:r>
+        <w:rPr>
+          <w:rFonts w:ascii="Cambria Math" w:hAnsi="Cambria Math"/>
+          <w:color w:val="2E74B5" w:themeColor="accent5" w:themeShade="BF"/>
+          <w:sz w:val="24"/>
+          <w:szCs w:val="24"/>
+        </w:rPr>
+        <w:t>=time)</w:t>
       </w:r>
     </w:p>
     <w:p>
@@ -1282,7 +1577,49 @@
           <w:sz w:val="24"/>
           <w:szCs w:val="24"/>
         </w:rPr>
-        <w:t xml:space="preserve">        self.assertIs(future_question.was_published_recently(), False)</w:t>
+        <w:t xml:space="preserve">        </w:t>
+      </w:r>
+      <w:proofErr w:type="spellStart"/>
+      <w:proofErr w:type="gramStart"/>
+      <w:r>
+        <w:rPr>
+          <w:rFonts w:ascii="Cambria Math" w:hAnsi="Cambria Math"/>
+          <w:color w:val="2E74B5" w:themeColor="accent5" w:themeShade="BF"/>
+          <w:sz w:val="24"/>
+          <w:szCs w:val="24"/>
+        </w:rPr>
+        <w:t>self.assertIs</w:t>
+      </w:r>
+      <w:proofErr w:type="spellEnd"/>
+      <w:proofErr w:type="gramEnd"/>
+      <w:r>
+        <w:rPr>
+          <w:rFonts w:ascii="Cambria Math" w:hAnsi="Cambria Math"/>
+          <w:color w:val="2E74B5" w:themeColor="accent5" w:themeShade="BF"/>
+          <w:sz w:val="24"/>
+          <w:szCs w:val="24"/>
+        </w:rPr>
+        <w:t>(</w:t>
+      </w:r>
+      <w:proofErr w:type="spellStart"/>
+      <w:r>
+        <w:rPr>
+          <w:rFonts w:ascii="Cambria Math" w:hAnsi="Cambria Math"/>
+          <w:color w:val="2E74B5" w:themeColor="accent5" w:themeShade="BF"/>
+          <w:sz w:val="24"/>
+          <w:szCs w:val="24"/>
+        </w:rPr>
+        <w:t>future_question.was_published_recently</w:t>
+      </w:r>
+      <w:proofErr w:type="spellEnd"/>
+      <w:r>
+        <w:rPr>
+          <w:rFonts w:ascii="Cambria Math" w:hAnsi="Cambria Math"/>
+          <w:color w:val="2E74B5" w:themeColor="accent5" w:themeShade="BF"/>
+          <w:sz w:val="24"/>
+          <w:szCs w:val="24"/>
+        </w:rPr>
+        <w:t>(), False)</w:t>
       </w:r>
     </w:p>
     <w:p>
@@ -1300,7 +1637,43 @@
           <w:szCs w:val="32"/>
         </w:rPr>
         <w:lastRenderedPageBreak/>
-        <w:t>This is a Django unit test case that tests the behavior of the was_published_recently() method in the Question model. Let’s break it down step by step:</w:t>
+        <w:t xml:space="preserve">This is a Django unit test case that tests the behavior of the </w:t>
+      </w:r>
+      <w:proofErr w:type="spellStart"/>
+      <w:r>
+        <w:rPr>
+          <w:rFonts w:ascii="Cambria Math" w:hAnsi="Cambria Math"/>
+          <w:sz w:val="32"/>
+          <w:szCs w:val="32"/>
+        </w:rPr>
+        <w:t>was_published_</w:t>
+      </w:r>
+      <w:proofErr w:type="gramStart"/>
+      <w:r>
+        <w:rPr>
+          <w:rFonts w:ascii="Cambria Math" w:hAnsi="Cambria Math"/>
+          <w:sz w:val="32"/>
+          <w:szCs w:val="32"/>
+        </w:rPr>
+        <w:t>recently</w:t>
+      </w:r>
+      <w:proofErr w:type="spellEnd"/>
+      <w:r>
+        <w:rPr>
+          <w:rFonts w:ascii="Cambria Math" w:hAnsi="Cambria Math"/>
+          <w:sz w:val="32"/>
+          <w:szCs w:val="32"/>
+        </w:rPr>
+        <w:t>(</w:t>
+      </w:r>
+      <w:proofErr w:type="gramEnd"/>
+      <w:r>
+        <w:rPr>
+          <w:rFonts w:ascii="Cambria Math" w:hAnsi="Cambria Math"/>
+          <w:sz w:val="32"/>
+          <w:szCs w:val="32"/>
+        </w:rPr>
+        <w:t>) method in the Question model. Let’s break it down step by step:</w:t>
       </w:r>
     </w:p>
     <w:p>
@@ -1318,7 +1691,7 @@
           <w:szCs w:val="32"/>
         </w:rPr>
         <w:pict w14:anchorId="04FC68CD">
-          <v:rect id="_x0000_i1061" style="width:0;height:1.5pt" o:hralign="center" o:hrstd="t" o:hr="t" fillcolor="#a0a0a0" stroked="f"/>
+          <v:rect id="_x0000_i1025" style="width:0;height:1.5pt" o:hralign="center" o:hrstd="t" o:hr="t" fillcolor="#a0a0a0" stroked="f"/>
         </w:pict>
       </w:r>
     </w:p>
@@ -1378,45 +1751,120 @@
           <w:sz w:val="24"/>
           <w:szCs w:val="24"/>
         </w:rPr>
-        <w:t>from django.test import TestCase</w:t>
-      </w:r>
-    </w:p>
-    <w:p>
-      <w:pPr>
-        <w:rPr>
-          <w:rFonts w:ascii="Cambria Math" w:hAnsi="Cambria Math"/>
-          <w:color w:val="2E74B5" w:themeColor="accent5" w:themeShade="BF"/>
-          <w:sz w:val="24"/>
-          <w:szCs w:val="24"/>
-        </w:rPr>
-      </w:pPr>
-      <w:r>
-        <w:rPr>
-          <w:rFonts w:ascii="Cambria Math" w:hAnsi="Cambria Math"/>
-          <w:color w:val="2E74B5" w:themeColor="accent5" w:themeShade="BF"/>
-          <w:sz w:val="24"/>
-          <w:szCs w:val="24"/>
-        </w:rPr>
-        <w:t>from django.utils import timezone</w:t>
-      </w:r>
-    </w:p>
-    <w:p>
-      <w:pPr>
-        <w:rPr>
-          <w:rFonts w:ascii="Cambria Math" w:hAnsi="Cambria Math"/>
-          <w:color w:val="2E74B5" w:themeColor="accent5" w:themeShade="BF"/>
-          <w:sz w:val="24"/>
-          <w:szCs w:val="24"/>
-        </w:rPr>
-      </w:pPr>
-      <w:r>
-        <w:rPr>
-          <w:rFonts w:ascii="Cambria Math" w:hAnsi="Cambria Math"/>
-          <w:color w:val="2E74B5" w:themeColor="accent5" w:themeShade="BF"/>
-          <w:sz w:val="24"/>
-          <w:szCs w:val="24"/>
-        </w:rPr>
-        <w:t>from .models import Question</w:t>
+        <w:t xml:space="preserve">from </w:t>
+      </w:r>
+      <w:proofErr w:type="spellStart"/>
+      <w:r>
+        <w:rPr>
+          <w:rFonts w:ascii="Cambria Math" w:hAnsi="Cambria Math"/>
+          <w:color w:val="2E74B5" w:themeColor="accent5" w:themeShade="BF"/>
+          <w:sz w:val="24"/>
+          <w:szCs w:val="24"/>
+        </w:rPr>
+        <w:t>django.test</w:t>
+      </w:r>
+      <w:proofErr w:type="spellEnd"/>
+      <w:r>
+        <w:rPr>
+          <w:rFonts w:ascii="Cambria Math" w:hAnsi="Cambria Math"/>
+          <w:color w:val="2E74B5" w:themeColor="accent5" w:themeShade="BF"/>
+          <w:sz w:val="24"/>
+          <w:szCs w:val="24"/>
+        </w:rPr>
+        <w:t xml:space="preserve"> import </w:t>
+      </w:r>
+      <w:proofErr w:type="spellStart"/>
+      <w:r>
+        <w:rPr>
+          <w:rFonts w:ascii="Cambria Math" w:hAnsi="Cambria Math"/>
+          <w:color w:val="2E74B5" w:themeColor="accent5" w:themeShade="BF"/>
+          <w:sz w:val="24"/>
+          <w:szCs w:val="24"/>
+        </w:rPr>
+        <w:t>TestCase</w:t>
+      </w:r>
+      <w:proofErr w:type="spellEnd"/>
+    </w:p>
+    <w:p>
+      <w:pPr>
+        <w:rPr>
+          <w:rFonts w:ascii="Cambria Math" w:hAnsi="Cambria Math"/>
+          <w:color w:val="2E74B5" w:themeColor="accent5" w:themeShade="BF"/>
+          <w:sz w:val="24"/>
+          <w:szCs w:val="24"/>
+        </w:rPr>
+      </w:pPr>
+      <w:r>
+        <w:rPr>
+          <w:rFonts w:ascii="Cambria Math" w:hAnsi="Cambria Math"/>
+          <w:color w:val="2E74B5" w:themeColor="accent5" w:themeShade="BF"/>
+          <w:sz w:val="24"/>
+          <w:szCs w:val="24"/>
+        </w:rPr>
+        <w:t xml:space="preserve">from </w:t>
+      </w:r>
+      <w:proofErr w:type="spellStart"/>
+      <w:proofErr w:type="gramStart"/>
+      <w:r>
+        <w:rPr>
+          <w:rFonts w:ascii="Cambria Math" w:hAnsi="Cambria Math"/>
+          <w:color w:val="2E74B5" w:themeColor="accent5" w:themeShade="BF"/>
+          <w:sz w:val="24"/>
+          <w:szCs w:val="24"/>
+        </w:rPr>
+        <w:t>django.utils</w:t>
+      </w:r>
+      <w:proofErr w:type="spellEnd"/>
+      <w:proofErr w:type="gramEnd"/>
+      <w:r>
+        <w:rPr>
+          <w:rFonts w:ascii="Cambria Math" w:hAnsi="Cambria Math"/>
+          <w:color w:val="2E74B5" w:themeColor="accent5" w:themeShade="BF"/>
+          <w:sz w:val="24"/>
+          <w:szCs w:val="24"/>
+        </w:rPr>
+        <w:t xml:space="preserve"> import </w:t>
+      </w:r>
+      <w:proofErr w:type="spellStart"/>
+      <w:r>
+        <w:rPr>
+          <w:rFonts w:ascii="Cambria Math" w:hAnsi="Cambria Math"/>
+          <w:color w:val="2E74B5" w:themeColor="accent5" w:themeShade="BF"/>
+          <w:sz w:val="24"/>
+          <w:szCs w:val="24"/>
+        </w:rPr>
+        <w:t>timezone</w:t>
+      </w:r>
+      <w:proofErr w:type="spellEnd"/>
+    </w:p>
+    <w:p>
+      <w:pPr>
+        <w:rPr>
+          <w:rFonts w:ascii="Cambria Math" w:hAnsi="Cambria Math"/>
+          <w:color w:val="2E74B5" w:themeColor="accent5" w:themeShade="BF"/>
+          <w:sz w:val="24"/>
+          <w:szCs w:val="24"/>
+        </w:rPr>
+      </w:pPr>
+      <w:proofErr w:type="gramStart"/>
+      <w:r>
+        <w:rPr>
+          <w:rFonts w:ascii="Cambria Math" w:hAnsi="Cambria Math"/>
+          <w:color w:val="2E74B5" w:themeColor="accent5" w:themeShade="BF"/>
+          <w:sz w:val="24"/>
+          <w:szCs w:val="24"/>
+        </w:rPr>
+        <w:t>from .models</w:t>
+      </w:r>
+      <w:proofErr w:type="gramEnd"/>
+      <w:r>
+        <w:rPr>
+          <w:rFonts w:ascii="Cambria Math" w:hAnsi="Cambria Math"/>
+          <w:color w:val="2E74B5" w:themeColor="accent5" w:themeShade="BF"/>
+          <w:sz w:val="24"/>
+          <w:szCs w:val="24"/>
+        </w:rPr>
+        <w:t xml:space="preserve"> import Question</w:t>
       </w:r>
     </w:p>
     <w:p>
@@ -1452,13 +1900,41 @@
           <w:szCs w:val="32"/>
         </w:rPr>
       </w:pPr>
-      <w:r>
-        <w:rPr>
-          <w:rFonts w:ascii="Cambria Math" w:hAnsi="Cambria Math"/>
-          <w:sz w:val="32"/>
-          <w:szCs w:val="32"/>
-        </w:rPr>
-        <w:t>TestCase (from django.test): The base class for writing Django unit tests.</w:t>
+      <w:proofErr w:type="spellStart"/>
+      <w:r>
+        <w:rPr>
+          <w:rFonts w:ascii="Cambria Math" w:hAnsi="Cambria Math"/>
+          <w:sz w:val="32"/>
+          <w:szCs w:val="32"/>
+        </w:rPr>
+        <w:t>TestCase</w:t>
+      </w:r>
+      <w:proofErr w:type="spellEnd"/>
+      <w:r>
+        <w:rPr>
+          <w:rFonts w:ascii="Cambria Math" w:hAnsi="Cambria Math"/>
+          <w:sz w:val="32"/>
+          <w:szCs w:val="32"/>
+        </w:rPr>
+        <w:t xml:space="preserve"> (from </w:t>
+      </w:r>
+      <w:proofErr w:type="spellStart"/>
+      <w:r>
+        <w:rPr>
+          <w:rFonts w:ascii="Cambria Math" w:hAnsi="Cambria Math"/>
+          <w:sz w:val="32"/>
+          <w:szCs w:val="32"/>
+        </w:rPr>
+        <w:t>django.test</w:t>
+      </w:r>
+      <w:proofErr w:type="spellEnd"/>
+      <w:r>
+        <w:rPr>
+          <w:rFonts w:ascii="Cambria Math" w:hAnsi="Cambria Math"/>
+          <w:sz w:val="32"/>
+          <w:szCs w:val="32"/>
+        </w:rPr>
+        <w:t>): The base class for writing Django unit tests.</w:t>
       </w:r>
     </w:p>
     <w:p>
@@ -1473,13 +1949,61 @@
           <w:szCs w:val="32"/>
         </w:rPr>
       </w:pPr>
-      <w:r>
-        <w:rPr>
-          <w:rFonts w:ascii="Cambria Math" w:hAnsi="Cambria Math"/>
-          <w:sz w:val="32"/>
-          <w:szCs w:val="32"/>
-        </w:rPr>
-        <w:t>timezone (from django.utils): Provides timezone-aware date and time handling.</w:t>
+      <w:proofErr w:type="spellStart"/>
+      <w:r>
+        <w:rPr>
+          <w:rFonts w:ascii="Cambria Math" w:hAnsi="Cambria Math"/>
+          <w:sz w:val="32"/>
+          <w:szCs w:val="32"/>
+        </w:rPr>
+        <w:t>timezone</w:t>
+      </w:r>
+      <w:proofErr w:type="spellEnd"/>
+      <w:r>
+        <w:rPr>
+          <w:rFonts w:ascii="Cambria Math" w:hAnsi="Cambria Math"/>
+          <w:sz w:val="32"/>
+          <w:szCs w:val="32"/>
+        </w:rPr>
+        <w:t xml:space="preserve"> (from </w:t>
+      </w:r>
+      <w:proofErr w:type="spellStart"/>
+      <w:proofErr w:type="gramStart"/>
+      <w:r>
+        <w:rPr>
+          <w:rFonts w:ascii="Cambria Math" w:hAnsi="Cambria Math"/>
+          <w:sz w:val="32"/>
+          <w:szCs w:val="32"/>
+        </w:rPr>
+        <w:t>django.utils</w:t>
+      </w:r>
+      <w:proofErr w:type="spellEnd"/>
+      <w:proofErr w:type="gramEnd"/>
+      <w:r>
+        <w:rPr>
+          <w:rFonts w:ascii="Cambria Math" w:hAnsi="Cambria Math"/>
+          <w:sz w:val="32"/>
+          <w:szCs w:val="32"/>
+        </w:rPr>
+        <w:t xml:space="preserve">): Provides </w:t>
+      </w:r>
+      <w:proofErr w:type="spellStart"/>
+      <w:r>
+        <w:rPr>
+          <w:rFonts w:ascii="Cambria Math" w:hAnsi="Cambria Math"/>
+          <w:sz w:val="32"/>
+          <w:szCs w:val="32"/>
+        </w:rPr>
+        <w:t>timezone</w:t>
+      </w:r>
+      <w:proofErr w:type="spellEnd"/>
+      <w:r>
+        <w:rPr>
+          <w:rFonts w:ascii="Cambria Math" w:hAnsi="Cambria Math"/>
+          <w:sz w:val="32"/>
+          <w:szCs w:val="32"/>
+        </w:rPr>
+        <w:t>-aware date and time handling.</w:t>
       </w:r>
     </w:p>
     <w:p>
@@ -1500,7 +2024,25 @@
           <w:sz w:val="32"/>
           <w:szCs w:val="32"/>
         </w:rPr>
-        <w:t>Question (from .models): The model being tested.</w:t>
+        <w:t>Question (</w:t>
+      </w:r>
+      <w:proofErr w:type="gramStart"/>
+      <w:r>
+        <w:rPr>
+          <w:rFonts w:ascii="Cambria Math" w:hAnsi="Cambria Math"/>
+          <w:sz w:val="32"/>
+          <w:szCs w:val="32"/>
+        </w:rPr>
+        <w:t>from .models</w:t>
+      </w:r>
+      <w:proofErr w:type="gramEnd"/>
+      <w:r>
+        <w:rPr>
+          <w:rFonts w:ascii="Cambria Math" w:hAnsi="Cambria Math"/>
+          <w:sz w:val="32"/>
+          <w:szCs w:val="32"/>
+        </w:rPr>
+        <w:t>): The model being tested.</w:t>
       </w:r>
     </w:p>
     <w:p>
@@ -1518,7 +2060,7 @@
           <w:szCs w:val="32"/>
         </w:rPr>
         <w:pict w14:anchorId="624D3538">
-          <v:rect id="_x0000_i1062" style="width:0;height:1.5pt" o:hralign="center" o:hrstd="t" o:hr="t" fillcolor="#a0a0a0" stroked="f"/>
+          <v:rect id="_x0000_i1026" style="width:0;height:1.5pt" o:hralign="center" o:hrstd="t" o:hr="t" fillcolor="#a0a0a0" stroked="f"/>
         </w:pict>
       </w:r>
     </w:p>
@@ -1559,7 +2101,49 @@
           <w:sz w:val="24"/>
           <w:szCs w:val="24"/>
         </w:rPr>
-        <w:t>class QuestionModelTests(TestCase):</w:t>
+        <w:t xml:space="preserve">class </w:t>
+      </w:r>
+      <w:proofErr w:type="spellStart"/>
+      <w:proofErr w:type="gramStart"/>
+      <w:r>
+        <w:rPr>
+          <w:rFonts w:ascii="Cambria Math" w:hAnsi="Cambria Math"/>
+          <w:color w:val="2E74B5" w:themeColor="accent5" w:themeShade="BF"/>
+          <w:sz w:val="24"/>
+          <w:szCs w:val="24"/>
+        </w:rPr>
+        <w:t>QuestionModelTests</w:t>
+      </w:r>
+      <w:proofErr w:type="spellEnd"/>
+      <w:r>
+        <w:rPr>
+          <w:rFonts w:ascii="Cambria Math" w:hAnsi="Cambria Math"/>
+          <w:color w:val="2E74B5" w:themeColor="accent5" w:themeShade="BF"/>
+          <w:sz w:val="24"/>
+          <w:szCs w:val="24"/>
+        </w:rPr>
+        <w:t>(</w:t>
+      </w:r>
+      <w:proofErr w:type="spellStart"/>
+      <w:proofErr w:type="gramEnd"/>
+      <w:r>
+        <w:rPr>
+          <w:rFonts w:ascii="Cambria Math" w:hAnsi="Cambria Math"/>
+          <w:color w:val="2E74B5" w:themeColor="accent5" w:themeShade="BF"/>
+          <w:sz w:val="24"/>
+          <w:szCs w:val="24"/>
+        </w:rPr>
+        <w:t>TestCase</w:t>
+      </w:r>
+      <w:proofErr w:type="spellEnd"/>
+      <w:r>
+        <w:rPr>
+          <w:rFonts w:ascii="Cambria Math" w:hAnsi="Cambria Math"/>
+          <w:color w:val="2E74B5" w:themeColor="accent5" w:themeShade="BF"/>
+          <w:sz w:val="24"/>
+          <w:szCs w:val="24"/>
+        </w:rPr>
+        <w:t>):</w:t>
       </w:r>
     </w:p>
     <w:p>
@@ -1580,7 +2164,34 @@
           <w:sz w:val="32"/>
           <w:szCs w:val="32"/>
         </w:rPr>
-        <w:t>This class inherits from TestCase, meaning it will be automatically discovered and run by Django’s test runner.</w:t>
+        <w:t xml:space="preserve">This class inherits from </w:t>
+      </w:r>
+      <w:proofErr w:type="spellStart"/>
+      <w:r>
+        <w:rPr>
+          <w:rFonts w:ascii="Cambria Math" w:hAnsi="Cambria Math"/>
+          <w:sz w:val="32"/>
+          <w:szCs w:val="32"/>
+        </w:rPr>
+        <w:t>TestCase</w:t>
+      </w:r>
+      <w:proofErr w:type="spellEnd"/>
+      <w:r>
+        <w:rPr>
+          <w:rFonts w:ascii="Cambria Math" w:hAnsi="Cambria Math"/>
+          <w:sz w:val="32"/>
+          <w:szCs w:val="32"/>
+        </w:rPr>
+        <w:t xml:space="preserve">, </w:t>
+      </w:r>
+      <w:r>
+        <w:rPr>
+          <w:rFonts w:ascii="Cambria Math" w:hAnsi="Cambria Math"/>
+          <w:sz w:val="32"/>
+          <w:szCs w:val="32"/>
+          <w:highlight w:val="yellow"/>
+        </w:rPr>
+        <w:t>meaning it will be automatically discovered and run by Django’s test runner.</w:t>
       </w:r>
     </w:p>
     <w:p>
@@ -1619,7 +2230,7 @@
           <w:szCs w:val="32"/>
         </w:rPr>
         <w:pict w14:anchorId="46FFA0C0">
-          <v:rect id="_x0000_i1063" style="width:0;height:1.5pt" o:hralign="center" o:hrstd="t" o:hr="t" fillcolor="#a0a0a0" stroked="f"/>
+          <v:rect id="_x0000_i1027" style="width:0;height:1.5pt" o:hralign="center" o:hrstd="t" o:hr="t" fillcolor="#a0a0a0" stroked="f"/>
         </w:pict>
       </w:r>
     </w:p>
@@ -1694,7 +2305,27 @@
           <w:sz w:val="24"/>
           <w:szCs w:val="24"/>
         </w:rPr>
-        <w:t>def test_was_published_recently_with_future_question(self):</w:t>
+        <w:t xml:space="preserve">def </w:t>
+      </w:r>
+      <w:proofErr w:type="spellStart"/>
+      <w:r>
+        <w:rPr>
+          <w:rFonts w:ascii="Cambria Math" w:hAnsi="Cambria Math"/>
+          <w:color w:val="2E74B5" w:themeColor="accent5" w:themeShade="BF"/>
+          <w:sz w:val="24"/>
+          <w:szCs w:val="24"/>
+        </w:rPr>
+        <w:t>test_was_published_recently_with_future_question</w:t>
+      </w:r>
+      <w:proofErr w:type="spellEnd"/>
+      <w:r>
+        <w:rPr>
+          <w:rFonts w:ascii="Cambria Math" w:hAnsi="Cambria Math"/>
+          <w:color w:val="2E74B5" w:themeColor="accent5" w:themeShade="BF"/>
+          <w:sz w:val="24"/>
+          <w:szCs w:val="24"/>
+        </w:rPr>
+        <w:t>(self):</w:t>
       </w:r>
     </w:p>
     <w:p>
@@ -1733,7 +2364,7 @@
           <w:szCs w:val="32"/>
         </w:rPr>
         <w:pict w14:anchorId="57C6C5CF">
-          <v:rect id="_x0000_i1064" style="width:0;height:1.5pt" o:hralign="center" o:hrstd="t" o:hr="t" fillcolor="#a0a0a0" stroked="f"/>
+          <v:rect id="_x0000_i1028" style="width:0;height:1.5pt" o:hralign="center" o:hrstd="t" o:hr="t" fillcolor="#a0a0a0" stroked="f"/>
         </w:pict>
       </w:r>
     </w:p>
@@ -1755,8 +2386,20 @@
           <w:sz w:val="32"/>
           <w:szCs w:val="32"/>
         </w:rPr>
-        <w:t>4. Creating a Future pub_date</w:t>
-      </w:r>
+        <w:t xml:space="preserve">4. Creating a Future </w:t>
+      </w:r>
+      <w:proofErr w:type="spellStart"/>
+      <w:r>
+        <w:rPr>
+          <w:rFonts w:ascii="Cambria Math" w:hAnsi="Cambria Math"/>
+          <w:b/>
+          <w:bCs/>
+          <w:sz w:val="32"/>
+          <w:szCs w:val="32"/>
+        </w:rPr>
+        <w:t>pub_date</w:t>
+      </w:r>
+      <w:proofErr w:type="spellEnd"/>
     </w:p>
     <w:p>
       <w:pPr>
@@ -1774,18 +2417,20 @@
           <w:sz w:val="28"/>
           <w:szCs w:val="28"/>
         </w:rPr>
-        <w:t>time = timezone.now() + datetime.timedelta(days=30)</w:t>
-      </w:r>
-    </w:p>
-    <w:p>
-      <w:pPr>
+        <w:t xml:space="preserve">time = </w:t>
+      </w:r>
+      <w:proofErr w:type="spellStart"/>
+      <w:proofErr w:type="gramStart"/>
+      <w:r>
         <w:rPr>
           <w:rFonts w:ascii="Cambria Math" w:hAnsi="Cambria Math"/>
           <w:color w:val="2E74B5" w:themeColor="accent5" w:themeShade="BF"/>
           <w:sz w:val="28"/>
           <w:szCs w:val="28"/>
         </w:rPr>
-      </w:pPr>
+        <w:t>timezone.now</w:t>
+      </w:r>
+      <w:proofErr w:type="spellEnd"/>
       <w:r>
         <w:rPr>
           <w:rFonts w:ascii="Cambria Math" w:hAnsi="Cambria Math"/>
@@ -1793,7 +2438,87 @@
           <w:sz w:val="28"/>
           <w:szCs w:val="28"/>
         </w:rPr>
-        <w:t>future_question = Question(pub_date=time)</w:t>
+        <w:t>(</w:t>
+      </w:r>
+      <w:proofErr w:type="gramEnd"/>
+      <w:r>
+        <w:rPr>
+          <w:rFonts w:ascii="Cambria Math" w:hAnsi="Cambria Math"/>
+          <w:color w:val="2E74B5" w:themeColor="accent5" w:themeShade="BF"/>
+          <w:sz w:val="28"/>
+          <w:szCs w:val="28"/>
+        </w:rPr>
+        <w:t xml:space="preserve">) + </w:t>
+      </w:r>
+      <w:proofErr w:type="spellStart"/>
+      <w:r>
+        <w:rPr>
+          <w:rFonts w:ascii="Cambria Math" w:hAnsi="Cambria Math"/>
+          <w:color w:val="2E74B5" w:themeColor="accent5" w:themeShade="BF"/>
+          <w:sz w:val="28"/>
+          <w:szCs w:val="28"/>
+        </w:rPr>
+        <w:t>datetime.timedelta</w:t>
+      </w:r>
+      <w:proofErr w:type="spellEnd"/>
+      <w:r>
+        <w:rPr>
+          <w:rFonts w:ascii="Cambria Math" w:hAnsi="Cambria Math"/>
+          <w:color w:val="2E74B5" w:themeColor="accent5" w:themeShade="BF"/>
+          <w:sz w:val="28"/>
+          <w:szCs w:val="28"/>
+        </w:rPr>
+        <w:t>(days=30)</w:t>
+      </w:r>
+    </w:p>
+    <w:p>
+      <w:pPr>
+        <w:rPr>
+          <w:rFonts w:ascii="Cambria Math" w:hAnsi="Cambria Math"/>
+          <w:color w:val="2E74B5" w:themeColor="accent5" w:themeShade="BF"/>
+          <w:sz w:val="28"/>
+          <w:szCs w:val="28"/>
+        </w:rPr>
+      </w:pPr>
+      <w:proofErr w:type="spellStart"/>
+      <w:r>
+        <w:rPr>
+          <w:rFonts w:ascii="Cambria Math" w:hAnsi="Cambria Math"/>
+          <w:color w:val="2E74B5" w:themeColor="accent5" w:themeShade="BF"/>
+          <w:sz w:val="28"/>
+          <w:szCs w:val="28"/>
+        </w:rPr>
+        <w:t>future_question</w:t>
+      </w:r>
+      <w:proofErr w:type="spellEnd"/>
+      <w:r>
+        <w:rPr>
+          <w:rFonts w:ascii="Cambria Math" w:hAnsi="Cambria Math"/>
+          <w:color w:val="2E74B5" w:themeColor="accent5" w:themeShade="BF"/>
+          <w:sz w:val="28"/>
+          <w:szCs w:val="28"/>
+        </w:rPr>
+        <w:t xml:space="preserve"> = Question(</w:t>
+      </w:r>
+      <w:proofErr w:type="spellStart"/>
+      <w:r>
+        <w:rPr>
+          <w:rFonts w:ascii="Cambria Math" w:hAnsi="Cambria Math"/>
+          <w:color w:val="2E74B5" w:themeColor="accent5" w:themeShade="BF"/>
+          <w:sz w:val="28"/>
+          <w:szCs w:val="28"/>
+        </w:rPr>
+        <w:t>pub_date</w:t>
+      </w:r>
+      <w:proofErr w:type="spellEnd"/>
+      <w:r>
+        <w:rPr>
+          <w:rFonts w:ascii="Cambria Math" w:hAnsi="Cambria Math"/>
+          <w:color w:val="2E74B5" w:themeColor="accent5" w:themeShade="BF"/>
+          <w:sz w:val="28"/>
+          <w:szCs w:val="28"/>
+        </w:rPr>
+        <w:t>=time)</w:t>
       </w:r>
     </w:p>
     <w:p>
@@ -1808,13 +2533,33 @@
           <w:szCs w:val="32"/>
         </w:rPr>
       </w:pPr>
-      <w:r>
-        <w:rPr>
-          <w:rFonts w:ascii="Cambria Math" w:hAnsi="Cambria Math"/>
-          <w:sz w:val="32"/>
-          <w:szCs w:val="32"/>
-        </w:rPr>
-        <w:t>timezone.now() gets the current datetime.</w:t>
+      <w:proofErr w:type="spellStart"/>
+      <w:proofErr w:type="gramStart"/>
+      <w:r>
+        <w:rPr>
+          <w:rFonts w:ascii="Cambria Math" w:hAnsi="Cambria Math"/>
+          <w:sz w:val="32"/>
+          <w:szCs w:val="32"/>
+        </w:rPr>
+        <w:t>timezone.now</w:t>
+      </w:r>
+      <w:proofErr w:type="spellEnd"/>
+      <w:r>
+        <w:rPr>
+          <w:rFonts w:ascii="Cambria Math" w:hAnsi="Cambria Math"/>
+          <w:sz w:val="32"/>
+          <w:szCs w:val="32"/>
+        </w:rPr>
+        <w:t>(</w:t>
+      </w:r>
+      <w:proofErr w:type="gramEnd"/>
+      <w:r>
+        <w:rPr>
+          <w:rFonts w:ascii="Cambria Math" w:hAnsi="Cambria Math"/>
+          <w:sz w:val="32"/>
+          <w:szCs w:val="32"/>
+        </w:rPr>
+        <w:t>) gets the current datetime.</w:t>
       </w:r>
     </w:p>
     <w:p>
@@ -1829,13 +2574,25 @@
           <w:szCs w:val="32"/>
         </w:rPr>
       </w:pPr>
-      <w:r>
-        <w:rPr>
-          <w:rFonts w:ascii="Cambria Math" w:hAnsi="Cambria Math"/>
-          <w:sz w:val="32"/>
-          <w:szCs w:val="32"/>
-        </w:rPr>
-        <w:t>datetime.timedelta(days=30) adds 30 days to the current date.</w:t>
+      <w:proofErr w:type="spellStart"/>
+      <w:proofErr w:type="gramStart"/>
+      <w:r>
+        <w:rPr>
+          <w:rFonts w:ascii="Cambria Math" w:hAnsi="Cambria Math"/>
+          <w:sz w:val="32"/>
+          <w:szCs w:val="32"/>
+        </w:rPr>
+        <w:t>datetime.timedelta</w:t>
+      </w:r>
+      <w:proofErr w:type="spellEnd"/>
+      <w:proofErr w:type="gramEnd"/>
+      <w:r>
+        <w:rPr>
+          <w:rFonts w:ascii="Cambria Math" w:hAnsi="Cambria Math"/>
+          <w:sz w:val="32"/>
+          <w:szCs w:val="32"/>
+        </w:rPr>
+        <w:t>(days=30) adds 30 days to the current date.</w:t>
       </w:r>
     </w:p>
     <w:p>
@@ -1846,17 +2603,99 @@
         </w:numPr>
         <w:rPr>
           <w:rFonts w:ascii="Cambria Math" w:hAnsi="Cambria Math"/>
-          <w:sz w:val="32"/>
-          <w:szCs w:val="32"/>
-        </w:rPr>
-      </w:pPr>
-      <w:r>
-        <w:rPr>
-          <w:rFonts w:ascii="Cambria Math" w:hAnsi="Cambria Math"/>
-          <w:sz w:val="32"/>
-          <w:szCs w:val="32"/>
-        </w:rPr>
-        <w:t>future_question = Question(pub_date=time): Creates a Question instance with a pub_date set 30 days in the future. Note that this instance is not saved to the database.</w:t>
+          <w:color w:val="FFFFFF" w:themeColor="background1"/>
+          <w:sz w:val="32"/>
+          <w:szCs w:val="32"/>
+          <w:highlight w:val="red"/>
+        </w:rPr>
+      </w:pPr>
+      <w:proofErr w:type="spellStart"/>
+      <w:r>
+        <w:rPr>
+          <w:rFonts w:ascii="Cambria Math" w:hAnsi="Cambria Math"/>
+          <w:sz w:val="32"/>
+          <w:szCs w:val="32"/>
+          <w:highlight w:val="yellow"/>
+        </w:rPr>
+        <w:t>future_question</w:t>
+      </w:r>
+      <w:proofErr w:type="spellEnd"/>
+      <w:r>
+        <w:rPr>
+          <w:rFonts w:ascii="Cambria Math" w:hAnsi="Cambria Math"/>
+          <w:sz w:val="32"/>
+          <w:szCs w:val="32"/>
+          <w:highlight w:val="yellow"/>
+        </w:rPr>
+        <w:t xml:space="preserve"> = Question(</w:t>
+      </w:r>
+      <w:proofErr w:type="spellStart"/>
+      <w:r>
+        <w:rPr>
+          <w:rFonts w:ascii="Cambria Math" w:hAnsi="Cambria Math"/>
+          <w:sz w:val="32"/>
+          <w:szCs w:val="32"/>
+          <w:highlight w:val="yellow"/>
+        </w:rPr>
+        <w:t>pub_date</w:t>
+      </w:r>
+      <w:proofErr w:type="spellEnd"/>
+      <w:r>
+        <w:rPr>
+          <w:rFonts w:ascii="Cambria Math" w:hAnsi="Cambria Math"/>
+          <w:sz w:val="32"/>
+          <w:szCs w:val="32"/>
+          <w:highlight w:val="yellow"/>
+        </w:rPr>
+        <w:t xml:space="preserve">=time): Creates a Question instance with a </w:t>
+      </w:r>
+      <w:proofErr w:type="spellStart"/>
+      <w:r>
+        <w:rPr>
+          <w:rFonts w:ascii="Cambria Math" w:hAnsi="Cambria Math"/>
+          <w:sz w:val="32"/>
+          <w:szCs w:val="32"/>
+          <w:highlight w:val="yellow"/>
+        </w:rPr>
+        <w:t>pub_date</w:t>
+      </w:r>
+      <w:proofErr w:type="spellEnd"/>
+      <w:r>
+        <w:rPr>
+          <w:rFonts w:ascii="Cambria Math" w:hAnsi="Cambria Math"/>
+          <w:sz w:val="32"/>
+          <w:szCs w:val="32"/>
+          <w:highlight w:val="yellow"/>
+        </w:rPr>
+        <w:t xml:space="preserve"> set 30 days in the future</w:t>
+      </w:r>
+      <w:r>
+        <w:rPr>
+          <w:rFonts w:ascii="Cambria Math" w:hAnsi="Cambria Math"/>
+          <w:sz w:val="32"/>
+          <w:szCs w:val="32"/>
+        </w:rPr>
+        <w:t xml:space="preserve">. </w:t>
+      </w:r>
+      <w:r>
+        <w:rPr>
+          <w:rFonts w:ascii="Cambria Math" w:hAnsi="Cambria Math"/>
+          <w:color w:val="FFFFFF" w:themeColor="background1"/>
+          <w:sz w:val="32"/>
+          <w:szCs w:val="32"/>
+          <w:highlight w:val="red"/>
+        </w:rPr>
+        <w:t>*</w:t>
+      </w:r>
+      <w:r>
+        <w:rPr>
+          <w:rFonts w:ascii="Cambria Math" w:hAnsi="Cambria Math"/>
+          <w:color w:val="FFFFFF" w:themeColor="background1"/>
+          <w:sz w:val="32"/>
+          <w:szCs w:val="32"/>
+          <w:highlight w:val="red"/>
+        </w:rPr>
+        <w:t>Note that this instance is not saved to the database.</w:t>
       </w:r>
     </w:p>
     <w:p>
@@ -1874,7 +2713,7 @@
           <w:szCs w:val="32"/>
         </w:rPr>
         <w:pict w14:anchorId="7F9F6ACA">
-          <v:rect id="_x0000_i1065" style="width:0;height:1.5pt" o:hralign="center" o:hrstd="t" o:hr="t" fillcolor="#a0a0a0" stroked="f"/>
+          <v:rect id="_x0000_i1029" style="width:0;height:1.5pt" o:hralign="center" o:hrstd="t" o:hr="t" fillcolor="#a0a0a0" stroked="f"/>
         </w:pict>
       </w:r>
     </w:p>
@@ -1908,6 +2747,8 @@
           <w:szCs w:val="28"/>
         </w:rPr>
       </w:pPr>
+      <w:proofErr w:type="spellStart"/>
+      <w:proofErr w:type="gramStart"/>
       <w:r>
         <w:rPr>
           <w:rFonts w:ascii="Cambria Math" w:hAnsi="Cambria Math"/>
@@ -1915,7 +2756,38 @@
           <w:sz w:val="28"/>
           <w:szCs w:val="28"/>
         </w:rPr>
-        <w:t>self.assertIs(future_question.was_published_recently(), False)</w:t>
+        <w:t>self.assertIs</w:t>
+      </w:r>
+      <w:proofErr w:type="spellEnd"/>
+      <w:proofErr w:type="gramEnd"/>
+      <w:r>
+        <w:rPr>
+          <w:rFonts w:ascii="Cambria Math" w:hAnsi="Cambria Math"/>
+          <w:color w:val="2E74B5" w:themeColor="accent5" w:themeShade="BF"/>
+          <w:sz w:val="28"/>
+          <w:szCs w:val="28"/>
+        </w:rPr>
+        <w:t>(</w:t>
+      </w:r>
+      <w:proofErr w:type="spellStart"/>
+      <w:r>
+        <w:rPr>
+          <w:rFonts w:ascii="Cambria Math" w:hAnsi="Cambria Math"/>
+          <w:color w:val="2E74B5" w:themeColor="accent5" w:themeShade="BF"/>
+          <w:sz w:val="28"/>
+          <w:szCs w:val="28"/>
+        </w:rPr>
+        <w:t>future_question.was_published_recently</w:t>
+      </w:r>
+      <w:proofErr w:type="spellEnd"/>
+      <w:r>
+        <w:rPr>
+          <w:rFonts w:ascii="Cambria Math" w:hAnsi="Cambria Math"/>
+          <w:color w:val="2E74B5" w:themeColor="accent5" w:themeShade="BF"/>
+          <w:sz w:val="28"/>
+          <w:szCs w:val="28"/>
+        </w:rPr>
+        <w:t>(), False)</w:t>
       </w:r>
     </w:p>
     <w:p>
@@ -1930,13 +2802,41 @@
           <w:szCs w:val="32"/>
         </w:rPr>
       </w:pPr>
-      <w:r>
-        <w:rPr>
-          <w:rFonts w:ascii="Cambria Math" w:hAnsi="Cambria Math"/>
-          <w:sz w:val="32"/>
-          <w:szCs w:val="32"/>
-        </w:rPr>
-        <w:t>was_published_recently() is a method in the Question model.</w:t>
+      <w:proofErr w:type="spellStart"/>
+      <w:r>
+        <w:rPr>
+          <w:rFonts w:ascii="Cambria Math" w:hAnsi="Cambria Math"/>
+          <w:sz w:val="32"/>
+          <w:szCs w:val="32"/>
+        </w:rPr>
+        <w:t>was_published_</w:t>
+      </w:r>
+      <w:proofErr w:type="gramStart"/>
+      <w:r>
+        <w:rPr>
+          <w:rFonts w:ascii="Cambria Math" w:hAnsi="Cambria Math"/>
+          <w:sz w:val="32"/>
+          <w:szCs w:val="32"/>
+        </w:rPr>
+        <w:t>recently</w:t>
+      </w:r>
+      <w:proofErr w:type="spellEnd"/>
+      <w:r>
+        <w:rPr>
+          <w:rFonts w:ascii="Cambria Math" w:hAnsi="Cambria Math"/>
+          <w:sz w:val="32"/>
+          <w:szCs w:val="32"/>
+        </w:rPr>
+        <w:t>(</w:t>
+      </w:r>
+      <w:proofErr w:type="gramEnd"/>
+      <w:r>
+        <w:rPr>
+          <w:rFonts w:ascii="Cambria Math" w:hAnsi="Cambria Math"/>
+          <w:sz w:val="32"/>
+          <w:szCs w:val="32"/>
+        </w:rPr>
+        <w:t>) is a method in the Question model.</w:t>
       </w:r>
     </w:p>
     <w:p>
@@ -1957,7 +2857,61 @@
           <w:sz w:val="32"/>
           <w:szCs w:val="32"/>
         </w:rPr>
-        <w:t>The test expects was_published_recently() to return False when the publication date (pub_date) is in the future.</w:t>
+        <w:t xml:space="preserve">The test expects </w:t>
+      </w:r>
+      <w:proofErr w:type="spellStart"/>
+      <w:r>
+        <w:rPr>
+          <w:rFonts w:ascii="Cambria Math" w:hAnsi="Cambria Math"/>
+          <w:sz w:val="32"/>
+          <w:szCs w:val="32"/>
+        </w:rPr>
+        <w:t>was_published_</w:t>
+      </w:r>
+      <w:proofErr w:type="gramStart"/>
+      <w:r>
+        <w:rPr>
+          <w:rFonts w:ascii="Cambria Math" w:hAnsi="Cambria Math"/>
+          <w:sz w:val="32"/>
+          <w:szCs w:val="32"/>
+        </w:rPr>
+        <w:t>recently</w:t>
+      </w:r>
+      <w:proofErr w:type="spellEnd"/>
+      <w:r>
+        <w:rPr>
+          <w:rFonts w:ascii="Cambria Math" w:hAnsi="Cambria Math"/>
+          <w:sz w:val="32"/>
+          <w:szCs w:val="32"/>
+        </w:rPr>
+        <w:t>(</w:t>
+      </w:r>
+      <w:proofErr w:type="gramEnd"/>
+      <w:r>
+        <w:rPr>
+          <w:rFonts w:ascii="Cambria Math" w:hAnsi="Cambria Math"/>
+          <w:sz w:val="32"/>
+          <w:szCs w:val="32"/>
+        </w:rPr>
+        <w:t>) to return False when the publication date (</w:t>
+      </w:r>
+      <w:proofErr w:type="spellStart"/>
+      <w:r>
+        <w:rPr>
+          <w:rFonts w:ascii="Cambria Math" w:hAnsi="Cambria Math"/>
+          <w:sz w:val="32"/>
+          <w:szCs w:val="32"/>
+        </w:rPr>
+        <w:t>pub_date</w:t>
+      </w:r>
+      <w:proofErr w:type="spellEnd"/>
+      <w:r>
+        <w:rPr>
+          <w:rFonts w:ascii="Cambria Math" w:hAnsi="Cambria Math"/>
+          <w:sz w:val="32"/>
+          <w:szCs w:val="32"/>
+        </w:rPr>
+        <w:t>) is in the future.</w:t>
       </w:r>
     </w:p>
     <w:p>
@@ -1972,13 +2926,43 @@
           <w:szCs w:val="32"/>
         </w:rPr>
       </w:pPr>
-      <w:r>
-        <w:rPr>
-          <w:rFonts w:ascii="Cambria Math" w:hAnsi="Cambria Math"/>
-          <w:sz w:val="32"/>
-          <w:szCs w:val="32"/>
-        </w:rPr>
-        <w:t>self.assertIs(expression, expected_value) checks if the expression matches the expected value.</w:t>
+      <w:proofErr w:type="spellStart"/>
+      <w:proofErr w:type="gramStart"/>
+      <w:r>
+        <w:rPr>
+          <w:rFonts w:ascii="Cambria Math" w:hAnsi="Cambria Math"/>
+          <w:sz w:val="32"/>
+          <w:szCs w:val="32"/>
+        </w:rPr>
+        <w:t>self.assertIs</w:t>
+      </w:r>
+      <w:proofErr w:type="spellEnd"/>
+      <w:proofErr w:type="gramEnd"/>
+      <w:r>
+        <w:rPr>
+          <w:rFonts w:ascii="Cambria Math" w:hAnsi="Cambria Math"/>
+          <w:sz w:val="32"/>
+          <w:szCs w:val="32"/>
+        </w:rPr>
+        <w:t xml:space="preserve">(expression, </w:t>
+      </w:r>
+      <w:proofErr w:type="spellStart"/>
+      <w:r>
+        <w:rPr>
+          <w:rFonts w:ascii="Cambria Math" w:hAnsi="Cambria Math"/>
+          <w:sz w:val="32"/>
+          <w:szCs w:val="32"/>
+        </w:rPr>
+        <w:t>expected_value</w:t>
+      </w:r>
+      <w:proofErr w:type="spellEnd"/>
+      <w:r>
+        <w:rPr>
+          <w:rFonts w:ascii="Cambria Math" w:hAnsi="Cambria Math"/>
+          <w:sz w:val="32"/>
+          <w:szCs w:val="32"/>
+        </w:rPr>
+        <w:t>) checks if the expression matches the expected value.</w:t>
       </w:r>
     </w:p>
     <w:p>
@@ -1999,7 +2983,47 @@
           <w:sz w:val="32"/>
           <w:szCs w:val="32"/>
         </w:rPr>
-        <w:t>If was_published_recently() incorrectly returns True, the test will fail.</w:t>
+        <w:t xml:space="preserve">If </w:t>
+      </w:r>
+      <w:proofErr w:type="spellStart"/>
+      <w:r>
+        <w:rPr>
+          <w:rFonts w:ascii="Cambria Math" w:hAnsi="Cambria Math"/>
+          <w:sz w:val="32"/>
+          <w:szCs w:val="32"/>
+          <w:highlight w:val="yellow"/>
+        </w:rPr>
+        <w:t>was_published_</w:t>
+      </w:r>
+      <w:proofErr w:type="gramStart"/>
+      <w:r>
+        <w:rPr>
+          <w:rFonts w:ascii="Cambria Math" w:hAnsi="Cambria Math"/>
+          <w:sz w:val="32"/>
+          <w:szCs w:val="32"/>
+          <w:highlight w:val="yellow"/>
+        </w:rPr>
+        <w:t>recently</w:t>
+      </w:r>
+      <w:proofErr w:type="spellEnd"/>
+      <w:r>
+        <w:rPr>
+          <w:rFonts w:ascii="Cambria Math" w:hAnsi="Cambria Math"/>
+          <w:sz w:val="32"/>
+          <w:szCs w:val="32"/>
+          <w:highlight w:val="yellow"/>
+        </w:rPr>
+        <w:t>(</w:t>
+      </w:r>
+      <w:proofErr w:type="gramEnd"/>
+      <w:r>
+        <w:rPr>
+          <w:rFonts w:ascii="Cambria Math" w:hAnsi="Cambria Math"/>
+          <w:sz w:val="32"/>
+          <w:szCs w:val="32"/>
+          <w:highlight w:val="yellow"/>
+        </w:rPr>
+        <w:t>) incorrectly returns True, the test will fail.</w:t>
       </w:r>
     </w:p>
     <w:p>
@@ -2017,7 +3041,7 @@
           <w:szCs w:val="32"/>
         </w:rPr>
         <w:pict w14:anchorId="21D0CA5C">
-          <v:rect id="_x0000_i1066" style="width:0;height:1.5pt" o:hralign="center" o:hrstd="t" o:hr="t" fillcolor="#a0a0a0" stroked="f"/>
+          <v:rect id="_x0000_i1030" style="width:0;height:1.5pt" o:hralign="center" o:hrstd="t" o:hr="t" fillcolor="#a0a0a0" stroked="f"/>
         </w:pict>
       </w:r>
     </w:p>
@@ -2072,7 +3096,25 @@
           <w:sz w:val="32"/>
           <w:szCs w:val="32"/>
         </w:rPr>
-        <w:t>manage.py test polls looked for tests in the polls application</w:t>
+        <w:t>manage.py test polls looked for tests in the </w:t>
+      </w:r>
+      <w:proofErr w:type="gramStart"/>
+      <w:r>
+        <w:rPr>
+          <w:rFonts w:ascii="Cambria Math" w:hAnsi="Cambria Math"/>
+          <w:sz w:val="32"/>
+          <w:szCs w:val="32"/>
+        </w:rPr>
+        <w:t>polls</w:t>
+      </w:r>
+      <w:proofErr w:type="gramEnd"/>
+      <w:r>
+        <w:rPr>
+          <w:rFonts w:ascii="Cambria Math" w:hAnsi="Cambria Math"/>
+          <w:sz w:val="32"/>
+          <w:szCs w:val="32"/>
+        </w:rPr>
+        <w:t> application</w:t>
       </w:r>
     </w:p>
     <w:p>
@@ -2095,17 +3137,29 @@
         </w:rPr>
         <w:t>it found a subclass of the </w:t>
       </w:r>
-      <w:hyperlink r:id="rId16" w:anchor="django.test.TestCase" w:tooltip="django.test.TestCase" w:history="1">
-        <w:r>
-          <w:rPr>
-            <w:rStyle w:val="Hyperlink"/>
-            <w:rFonts w:ascii="Cambria Math" w:hAnsi="Cambria Math"/>
-            <w:sz w:val="32"/>
-            <w:szCs w:val="32"/>
-          </w:rPr>
-          <w:t>django.test.TestCase</w:t>
-        </w:r>
-      </w:hyperlink>
+      <w:proofErr w:type="spellStart"/>
+      <w:r>
+        <w:fldChar w:fldCharType="begin"/>
+      </w:r>
+      <w:r>
+        <w:instrText>HYPERLINK "https://docs.djangoproject.com/en/5.1/topics/testing/tools/" \l "django.test.TestCase" \o "django.test.TestCase"</w:instrText>
+      </w:r>
+      <w:r>
+        <w:fldChar w:fldCharType="separate"/>
+      </w:r>
+      <w:r>
+        <w:rPr>
+          <w:rStyle w:val="Hyperlink"/>
+          <w:rFonts w:ascii="Cambria Math" w:hAnsi="Cambria Math"/>
+          <w:sz w:val="32"/>
+          <w:szCs w:val="32"/>
+        </w:rPr>
+        <w:t>django.test.TestCase</w:t>
+      </w:r>
+      <w:proofErr w:type="spellEnd"/>
+      <w:r>
+        <w:fldChar w:fldCharType="end"/>
+      </w:r>
       <w:r>
         <w:rPr>
           <w:rFonts w:ascii="Cambria Math" w:hAnsi="Cambria Math"/>
@@ -2194,7 +3248,43 @@
           <w:sz w:val="32"/>
           <w:szCs w:val="32"/>
         </w:rPr>
-        <w:t>in test_was_published_recently_with_future_question it created a Question instance whose pub_date field is 30 days in the future</w:t>
+        <w:t>in </w:t>
+      </w:r>
+      <w:proofErr w:type="spellStart"/>
+      <w:r>
+        <w:rPr>
+          <w:rFonts w:ascii="Cambria Math" w:hAnsi="Cambria Math"/>
+          <w:sz w:val="32"/>
+          <w:szCs w:val="32"/>
+        </w:rPr>
+        <w:t>test_was_published_recently_with_future_question</w:t>
+      </w:r>
+      <w:proofErr w:type="spellEnd"/>
+      <w:r>
+        <w:rPr>
+          <w:rFonts w:ascii="Cambria Math" w:hAnsi="Cambria Math"/>
+          <w:sz w:val="32"/>
+          <w:szCs w:val="32"/>
+        </w:rPr>
+        <w:t> it created a Question instance whose </w:t>
+      </w:r>
+      <w:proofErr w:type="spellStart"/>
+      <w:r>
+        <w:rPr>
+          <w:rFonts w:ascii="Cambria Math" w:hAnsi="Cambria Math"/>
+          <w:sz w:val="32"/>
+          <w:szCs w:val="32"/>
+        </w:rPr>
+        <w:t>pub_date</w:t>
+      </w:r>
+      <w:proofErr w:type="spellEnd"/>
+      <w:r>
+        <w:rPr>
+          <w:rFonts w:ascii="Cambria Math" w:hAnsi="Cambria Math"/>
+          <w:sz w:val="32"/>
+          <w:szCs w:val="32"/>
+        </w:rPr>
+        <w:t> field is 30 days in the future</w:t>
       </w:r>
     </w:p>
     <w:p>
@@ -2218,6 +3308,8 @@
         </w:rPr>
         <w:t>… and using the </w:t>
       </w:r>
+      <w:proofErr w:type="spellStart"/>
+      <w:proofErr w:type="gramStart"/>
       <w:r>
         <w:rPr>
           <w:rFonts w:ascii="Cambria Math" w:hAnsi="Cambria Math"/>
@@ -2225,7 +3317,27 @@
           <w:szCs w:val="32"/>
           <w:highlight w:val="yellow"/>
         </w:rPr>
-        <w:t>assertIs() meth</w:t>
+        <w:t>assertIs</w:t>
+      </w:r>
+      <w:proofErr w:type="spellEnd"/>
+      <w:r>
+        <w:rPr>
+          <w:rFonts w:ascii="Cambria Math" w:hAnsi="Cambria Math"/>
+          <w:sz w:val="32"/>
+          <w:szCs w:val="32"/>
+          <w:highlight w:val="yellow"/>
+        </w:rPr>
+        <w:t>(</w:t>
+      </w:r>
+      <w:proofErr w:type="gramEnd"/>
+      <w:r>
+        <w:rPr>
+          <w:rFonts w:ascii="Cambria Math" w:hAnsi="Cambria Math"/>
+          <w:sz w:val="32"/>
+          <w:szCs w:val="32"/>
+          <w:highlight w:val="yellow"/>
+        </w:rPr>
+        <w:t>) meth</w:t>
       </w:r>
       <w:r>
         <w:rPr>
@@ -2235,6 +3347,7 @@
         </w:rPr>
         <w:t>od, it discovered that its </w:t>
       </w:r>
+      <w:proofErr w:type="spellStart"/>
       <w:r>
         <w:rPr>
           <w:rFonts w:ascii="Cambria Math" w:hAnsi="Cambria Math"/>
@@ -2242,7 +3355,17 @@
           <w:szCs w:val="32"/>
           <w:highlight w:val="yellow"/>
         </w:rPr>
-        <w:t>was_published_recently() returns True, though we wanted it to return False</w:t>
+        <w:t>was_published_recently</w:t>
+      </w:r>
+      <w:proofErr w:type="spellEnd"/>
+      <w:r>
+        <w:rPr>
+          <w:rFonts w:ascii="Cambria Math" w:hAnsi="Cambria Math"/>
+          <w:sz w:val="32"/>
+          <w:szCs w:val="32"/>
+          <w:highlight w:val="yellow"/>
+        </w:rPr>
+        <w:t>() returns True, though we wanted it to return False</w:t>
       </w:r>
     </w:p>
     <w:p>
@@ -2335,6 +3458,7 @@
         </w:rPr>
         <w:t xml:space="preserve">For the test to pass, </w:t>
       </w:r>
+      <w:proofErr w:type="spellStart"/>
       <w:r>
         <w:rPr>
           <w:rFonts w:ascii="Cambria Math" w:hAnsi="Cambria Math"/>
@@ -2342,7 +3466,37 @@
           <w:sz w:val="28"/>
           <w:szCs w:val="28"/>
         </w:rPr>
-        <w:t xml:space="preserve">was_published_recently() </w:t>
+        <w:t>was_published_</w:t>
+      </w:r>
+      <w:proofErr w:type="gramStart"/>
+      <w:r>
+        <w:rPr>
+          <w:rFonts w:ascii="Cambria Math" w:hAnsi="Cambria Math"/>
+          <w:color w:val="2E74B5" w:themeColor="accent5" w:themeShade="BF"/>
+          <w:sz w:val="28"/>
+          <w:szCs w:val="28"/>
+        </w:rPr>
+        <w:t>recently</w:t>
+      </w:r>
+      <w:proofErr w:type="spellEnd"/>
+      <w:r>
+        <w:rPr>
+          <w:rFonts w:ascii="Cambria Math" w:hAnsi="Cambria Math"/>
+          <w:color w:val="2E74B5" w:themeColor="accent5" w:themeShade="BF"/>
+          <w:sz w:val="28"/>
+          <w:szCs w:val="28"/>
+        </w:rPr>
+        <w:t>(</w:t>
+      </w:r>
+      <w:proofErr w:type="gramEnd"/>
+      <w:r>
+        <w:rPr>
+          <w:rFonts w:ascii="Cambria Math" w:hAnsi="Cambria Math"/>
+          <w:color w:val="2E74B5" w:themeColor="accent5" w:themeShade="BF"/>
+          <w:sz w:val="28"/>
+          <w:szCs w:val="28"/>
+        </w:rPr>
+        <w:t xml:space="preserve">) </w:t>
       </w:r>
       <w:r>
         <w:rPr>
@@ -2391,7 +3545,43 @@
           <w:sz w:val="32"/>
           <w:szCs w:val="32"/>
         </w:rPr>
-        <w:t xml:space="preserve"> was_recently_published()</w:t>
+        <w:t xml:space="preserve"> </w:t>
+      </w:r>
+      <w:proofErr w:type="spellStart"/>
+      <w:r>
+        <w:rPr>
+          <w:rFonts w:ascii="Cambria Math" w:hAnsi="Cambria Math"/>
+          <w:sz w:val="32"/>
+          <w:szCs w:val="32"/>
+        </w:rPr>
+        <w:t>was_recently_</w:t>
+      </w:r>
+      <w:proofErr w:type="gramStart"/>
+      <w:r>
+        <w:rPr>
+          <w:rFonts w:ascii="Cambria Math" w:hAnsi="Cambria Math"/>
+          <w:sz w:val="32"/>
+          <w:szCs w:val="32"/>
+        </w:rPr>
+        <w:t>published</w:t>
+      </w:r>
+      <w:proofErr w:type="spellEnd"/>
+      <w:r>
+        <w:rPr>
+          <w:rFonts w:ascii="Cambria Math" w:hAnsi="Cambria Math"/>
+          <w:sz w:val="32"/>
+          <w:szCs w:val="32"/>
+        </w:rPr>
+        <w:t>(</w:t>
+      </w:r>
+      <w:proofErr w:type="gramEnd"/>
+      <w:r>
+        <w:rPr>
+          <w:rFonts w:ascii="Cambria Math" w:hAnsi="Cambria Math"/>
+          <w:sz w:val="32"/>
+          <w:szCs w:val="32"/>
+        </w:rPr>
+        <w:t>)</w:t>
       </w:r>
       <w:r>
         <w:rPr>
@@ -2434,26 +3624,77 @@
           <w:sz w:val="32"/>
           <w:szCs w:val="32"/>
         </w:rPr>
-        <w:t>def was_published_recently(self):</w:t>
-      </w:r>
-    </w:p>
-    <w:p>
-      <w:pPr>
-        <w:rPr>
-          <w:rFonts w:ascii="Cambria Math" w:hAnsi="Cambria Math"/>
-          <w:color w:val="2E74B5" w:themeColor="accent5" w:themeShade="BF"/>
-          <w:sz w:val="32"/>
-          <w:szCs w:val="32"/>
-        </w:rPr>
-      </w:pPr>
-      <w:r>
-        <w:rPr>
-          <w:rFonts w:ascii="Cambria Math" w:hAnsi="Cambria Math"/>
-          <w:color w:val="2E74B5" w:themeColor="accent5" w:themeShade="BF"/>
-          <w:sz w:val="32"/>
-          <w:szCs w:val="32"/>
-        </w:rPr>
-        <w:t xml:space="preserve">    now = timezone.now()</w:t>
+        <w:t xml:space="preserve">def </w:t>
+      </w:r>
+      <w:proofErr w:type="spellStart"/>
+      <w:r>
+        <w:rPr>
+          <w:rFonts w:ascii="Cambria Math" w:hAnsi="Cambria Math"/>
+          <w:color w:val="2E74B5" w:themeColor="accent5" w:themeShade="BF"/>
+          <w:sz w:val="32"/>
+          <w:szCs w:val="32"/>
+        </w:rPr>
+        <w:t>was_published_recently</w:t>
+      </w:r>
+      <w:proofErr w:type="spellEnd"/>
+      <w:r>
+        <w:rPr>
+          <w:rFonts w:ascii="Cambria Math" w:hAnsi="Cambria Math"/>
+          <w:color w:val="2E74B5" w:themeColor="accent5" w:themeShade="BF"/>
+          <w:sz w:val="32"/>
+          <w:szCs w:val="32"/>
+        </w:rPr>
+        <w:t>(self):</w:t>
+      </w:r>
+    </w:p>
+    <w:p>
+      <w:pPr>
+        <w:rPr>
+          <w:rFonts w:ascii="Cambria Math" w:hAnsi="Cambria Math"/>
+          <w:color w:val="2E74B5" w:themeColor="accent5" w:themeShade="BF"/>
+          <w:sz w:val="32"/>
+          <w:szCs w:val="32"/>
+        </w:rPr>
+      </w:pPr>
+      <w:r>
+        <w:rPr>
+          <w:rFonts w:ascii="Cambria Math" w:hAnsi="Cambria Math"/>
+          <w:color w:val="2E74B5" w:themeColor="accent5" w:themeShade="BF"/>
+          <w:sz w:val="32"/>
+          <w:szCs w:val="32"/>
+        </w:rPr>
+        <w:t xml:space="preserve">    now = </w:t>
+      </w:r>
+      <w:proofErr w:type="spellStart"/>
+      <w:proofErr w:type="gramStart"/>
+      <w:r>
+        <w:rPr>
+          <w:rFonts w:ascii="Cambria Math" w:hAnsi="Cambria Math"/>
+          <w:color w:val="2E74B5" w:themeColor="accent5" w:themeShade="BF"/>
+          <w:sz w:val="32"/>
+          <w:szCs w:val="32"/>
+        </w:rPr>
+        <w:t>timezone.now</w:t>
+      </w:r>
+      <w:proofErr w:type="spellEnd"/>
+      <w:r>
+        <w:rPr>
+          <w:rFonts w:ascii="Cambria Math" w:hAnsi="Cambria Math"/>
+          <w:color w:val="2E74B5" w:themeColor="accent5" w:themeShade="BF"/>
+          <w:sz w:val="32"/>
+          <w:szCs w:val="32"/>
+        </w:rPr>
+        <w:t>(</w:t>
+      </w:r>
+      <w:proofErr w:type="gramEnd"/>
+      <w:r>
+        <w:rPr>
+          <w:rFonts w:ascii="Cambria Math" w:hAnsi="Cambria Math"/>
+          <w:color w:val="2E74B5" w:themeColor="accent5" w:themeShade="BF"/>
+          <w:sz w:val="32"/>
+          <w:szCs w:val="32"/>
+        </w:rPr>
+        <w:t>)</w:t>
       </w:r>
     </w:p>
     <w:p>
@@ -2482,7 +3723,53 @@
           <w:szCs w:val="32"/>
           <w:highlight w:val="yellow"/>
         </w:rPr>
-        <w:t>now - datetime.timedelta(days=1) &lt;= self.pub_date &lt;= now</w:t>
+        <w:t xml:space="preserve">now - </w:t>
+      </w:r>
+      <w:proofErr w:type="spellStart"/>
+      <w:proofErr w:type="gramStart"/>
+      <w:r>
+        <w:rPr>
+          <w:rFonts w:ascii="Cambria Math" w:hAnsi="Cambria Math"/>
+          <w:color w:val="2E74B5" w:themeColor="accent5" w:themeShade="BF"/>
+          <w:sz w:val="32"/>
+          <w:szCs w:val="32"/>
+          <w:highlight w:val="yellow"/>
+        </w:rPr>
+        <w:t>datetime.timedelta</w:t>
+      </w:r>
+      <w:proofErr w:type="spellEnd"/>
+      <w:proofErr w:type="gramEnd"/>
+      <w:r>
+        <w:rPr>
+          <w:rFonts w:ascii="Cambria Math" w:hAnsi="Cambria Math"/>
+          <w:color w:val="2E74B5" w:themeColor="accent5" w:themeShade="BF"/>
+          <w:sz w:val="32"/>
+          <w:szCs w:val="32"/>
+          <w:highlight w:val="yellow"/>
+        </w:rPr>
+        <w:t xml:space="preserve">(days=1) &lt;= </w:t>
+      </w:r>
+      <w:proofErr w:type="spellStart"/>
+      <w:r>
+        <w:rPr>
+          <w:rFonts w:ascii="Cambria Math" w:hAnsi="Cambria Math"/>
+          <w:color w:val="2E74B5" w:themeColor="accent5" w:themeShade="BF"/>
+          <w:sz w:val="32"/>
+          <w:szCs w:val="32"/>
+          <w:highlight w:val="yellow"/>
+        </w:rPr>
+        <w:t>self.pub_date</w:t>
+      </w:r>
+      <w:proofErr w:type="spellEnd"/>
+      <w:r>
+        <w:rPr>
+          <w:rFonts w:ascii="Cambria Math" w:hAnsi="Cambria Math"/>
+          <w:color w:val="2E74B5" w:themeColor="accent5" w:themeShade="BF"/>
+          <w:sz w:val="32"/>
+          <w:szCs w:val="32"/>
+          <w:highlight w:val="yellow"/>
+        </w:rPr>
+        <w:t xml:space="preserve"> &lt;= now</w:t>
       </w:r>
     </w:p>
     <w:p>
@@ -2503,7 +3790,25 @@
           <w:sz w:val="32"/>
           <w:szCs w:val="32"/>
         </w:rPr>
-        <w:t>It checks if the pub_date is within the last 24 hours.</w:t>
+        <w:t xml:space="preserve">It checks if the </w:t>
+      </w:r>
+      <w:proofErr w:type="spellStart"/>
+      <w:r>
+        <w:rPr>
+          <w:rFonts w:ascii="Cambria Math" w:hAnsi="Cambria Math"/>
+          <w:sz w:val="32"/>
+          <w:szCs w:val="32"/>
+        </w:rPr>
+        <w:t>pub_date</w:t>
+      </w:r>
+      <w:proofErr w:type="spellEnd"/>
+      <w:r>
+        <w:rPr>
+          <w:rFonts w:ascii="Cambria Math" w:hAnsi="Cambria Math"/>
+          <w:sz w:val="32"/>
+          <w:szCs w:val="32"/>
+        </w:rPr>
+        <w:t xml:space="preserve"> is within the last 24 hours.</w:t>
       </w:r>
     </w:p>
     <w:p>
@@ -2554,6 +3859,23 @@
           <w:szCs w:val="32"/>
         </w:rPr>
       </w:pPr>
+      <w:r>
+        <w:rPr>
+          <w:rFonts w:ascii="Cambria Math" w:hAnsi="Cambria Math"/>
+          <w:sz w:val="32"/>
+          <w:szCs w:val="32"/>
+        </w:rPr>
+        <w:t xml:space="preserve">Many other things might go wrong with our application in the future, </w:t>
+      </w:r>
+      <w:r>
+        <w:rPr>
+          <w:rFonts w:ascii="Cambria Math" w:hAnsi="Cambria Math"/>
+          <w:sz w:val="32"/>
+          <w:szCs w:val="32"/>
+          <w:highlight w:val="yellow"/>
+        </w:rPr>
+        <w:t>but we can be sure that we won’t inadvertently reintroduce this bug, because running the test will warn us immediately.</w:t>
+      </w:r>
     </w:p>
     <w:sectPr>
       <w:pgSz w:w="12240" w:h="15840"/>

</xml_diff>